<commit_message>
Add to design doc
</commit_message>
<xml_diff>
--- a/Middleman/design-document.docx
+++ b/Middleman/design-document.docx
@@ -1650,12 +1650,12 @@
           <wp:inline distR="114300" distT="114300" distB="114300" distL="114300">
             <wp:extent cy="3414713" cx="1913740"/>
             <wp:effectExtent t="0" b="0" r="0" l="0"/>
-            <wp:docPr id="2" name="image03.png" descr="home.png"/>
+            <wp:docPr id="2" name="image02.png" descr="home.png"/>
             <a:graphic>
               <a:graphicData uri="http://schemas.openxmlformats.org/drawingml/2006/picture">
                 <pic:pic>
                   <pic:nvPicPr>
-                    <pic:cNvPr id="0" name="image03.png" descr="home.png"/>
+                    <pic:cNvPr id="0" name="image02.png" descr="home.png"/>
                     <pic:cNvPicPr preferRelativeResize="0"/>
                   </pic:nvPicPr>
                   <pic:blipFill>
@@ -1683,12 +1683,12 @@
           <wp:inline distR="114300" distT="114300" distB="114300" distL="114300">
             <wp:extent cy="3424238" cx="1923202"/>
             <wp:effectExtent t="0" b="0" r="0" l="0"/>
-            <wp:docPr id="1" name="image02.png" descr="route.png"/>
+            <wp:docPr id="1" name="image03.png" descr="route.png"/>
             <a:graphic>
               <a:graphicData uri="http://schemas.openxmlformats.org/drawingml/2006/picture">
                 <pic:pic>
                   <pic:nvPicPr>
-                    <pic:cNvPr id="0" name="image02.png" descr="route.png"/>
+                    <pic:cNvPr id="0" name="image03.png" descr="route.png"/>
                     <pic:cNvPicPr preferRelativeResize="0"/>
                   </pic:nvPicPr>
                   <pic:blipFill>
@@ -2038,6 +2038,33 @@
           <w:rtl w:val="0"/>
         </w:rPr>
         <w:t xml:space="preserve">It would be better if the location function of the phone could be used. Unfortunately, we did not get to implement it in this version of MiddleMan.</w:t>
+      </w:r>
+    </w:p>
+    <w:p>
+      <w:pPr>
+        <w:keepNext w:val="0"/>
+        <w:keepLines w:val="0"/>
+        <w:widowControl w:val="0"/>
+        <w:contextualSpacing w:val="0"/>
+      </w:pPr>
+      <w:r>
+        <w:rPr>
+          <w:rtl w:val="0"/>
+        </w:rPr>
+        <w:t xml:space="preserve">  </w:t>
+      </w:r>
+      <w:r>
+        <w:rPr>
+          <w:b w:val="1"/>
+          <w:rtl w:val="0"/>
+        </w:rPr>
+        <w:t xml:space="preserve">Save the cart. </w:t>
+      </w:r>
+      <w:r>
+        <w:rPr>
+          <w:rtl w:val="0"/>
+        </w:rPr>
+        <w:t xml:space="preserve">We just couldn’t get this to work.</w:t>
       </w:r>
     </w:p>
     <w:p>

</xml_diff>